<commit_message>
Complete Abstract and Algorithm
</commit_message>
<xml_diff>
--- a/Papers/Condensed Journal Team 10.docx
+++ b/Papers/Condensed Journal Team 10.docx
@@ -54,7 +54,23 @@
           <w:rFonts w:ascii="Times New Roman" w:hAnsi="Times New Roman" w:cs="Times New Roman"/>
           <w:sz w:val="24"/>
         </w:rPr>
-        <w:t xml:space="preserve"> Many pre-existing algorithms aim to segregate the table into sensitive and non-sensitive tables (Anatomy [1]) or completely mask or generalize the information (k-anonymity [30]</w:t>
+        <w:t xml:space="preserve"> Many pre-existing algorithms aim to segregate the table into sensitive and non-sensitive tables </w:t>
+      </w:r>
+      <w:bookmarkStart w:id="0" w:name="_GoBack"/>
+      <w:r>
+        <w:rPr>
+          <w:rFonts w:ascii="Times New Roman" w:hAnsi="Times New Roman" w:cs="Times New Roman"/>
+          <w:sz w:val="24"/>
+        </w:rPr>
+        <w:t xml:space="preserve">(Anatomy [1]) </w:t>
+      </w:r>
+      <w:bookmarkEnd w:id="0"/>
+      <w:r>
+        <w:rPr>
+          <w:rFonts w:ascii="Times New Roman" w:hAnsi="Times New Roman" w:cs="Times New Roman"/>
+          <w:sz w:val="24"/>
+        </w:rPr>
+        <w:t>or completely mask or generalize the information (k-anonymity [30]</w:t>
       </w:r>
       <w:r>
         <w:rPr>
@@ -595,7 +611,7 @@
           <w:szCs w:val="28"/>
         </w:rPr>
       </w:pPr>
-      <w:bookmarkStart w:id="0" w:name="_Hlk114694241"/>
+      <w:bookmarkStart w:id="1" w:name="_Hlk114694241"/>
       <w:r>
         <w:rPr>
           <w:rFonts w:asciiTheme="majorBidi" w:hAnsiTheme="majorBidi" w:cstheme="majorBidi"/>
@@ -652,7 +668,7 @@
         </w:rPr>
         <w:t>.</w:t>
       </w:r>
-      <w:bookmarkEnd w:id="0"/>
+      <w:bookmarkEnd w:id="1"/>
       <w:r>
         <w:rPr>
           <w:rFonts w:asciiTheme="majorBidi" w:hAnsiTheme="majorBidi" w:cstheme="majorBidi"/>
@@ -768,7 +784,7 @@
                 <w:lang w:val="en-IN"/>
               </w:rPr>
             </w:pPr>
-            <w:bookmarkStart w:id="1" w:name="_Hlk114083119"/>
+            <w:bookmarkStart w:id="2" w:name="_Hlk114083119"/>
             <w:r>
               <w:rPr>
                 <w:rFonts w:asciiTheme="majorBidi" w:hAnsiTheme="majorBidi" w:cstheme="majorBidi"/>
@@ -1276,7 +1292,7 @@
         </w:tc>
       </w:tr>
     </w:tbl>
-    <w:bookmarkEnd w:id="1"/>
+    <w:bookmarkEnd w:id="2"/>
     <w:p>
       <w:pPr>
         <w:jc w:val="both"/>
@@ -6127,8 +6143,8 @@
           <w:lang w:val="en-IN" w:eastAsia="en-IN"/>
         </w:rPr>
       </w:pPr>
-      <w:bookmarkStart w:id="2" w:name="_Hlk116136402"/>
-      <w:bookmarkEnd w:id="2"/>
+      <w:bookmarkStart w:id="3" w:name="_Hlk116136402"/>
+      <w:bookmarkEnd w:id="3"/>
       <w:r>
         <w:rPr>
           <w:rFonts w:ascii="Times New Roman" w:eastAsia="Times New Roman" w:hAnsi="Times New Roman" w:cs="Times New Roman"/>
@@ -8794,17 +8810,6 @@
           <w:lang w:val="en-IN" w:eastAsia="en-IN"/>
         </w:rPr>
         <w:tab/>
-      </w:r>
-      <w:bookmarkStart w:id="3" w:name="_GoBack"/>
-      <w:bookmarkEnd w:id="3"/>
-      <w:r>
-        <w:rPr>
-          <w:rFonts w:ascii="Times New Roman" w:eastAsia="Times New Roman" w:hAnsi="Times New Roman" w:cs="Times New Roman"/>
-          <w:b/>
-          <w:color w:val="000000"/>
-          <w:sz w:val="24"/>
-          <w:lang w:val="en-IN" w:eastAsia="en-IN"/>
-        </w:rPr>
         <w:t xml:space="preserve">                                </w:t>
       </w:r>
       <w:r>
@@ -9469,17 +9474,7 @@
           <w:sz w:val="24"/>
           <w:lang w:val="en-IN" w:eastAsia="en-IN"/>
         </w:rPr>
-        <w:t>Choos</w:t>
-      </w:r>
-      <w:r>
-        <w:rPr>
-          <w:rFonts w:ascii="Times New Roman" w:eastAsia="Times New Roman" w:hAnsi="Times New Roman" w:cs="Times New Roman"/>
-          <w:bCs/>
-          <w:color w:val="000000"/>
-          <w:sz w:val="24"/>
-          <w:lang w:val="en-IN" w:eastAsia="en-IN"/>
-        </w:rPr>
-        <w:t>ing Primary Sensitive Attribute</w:t>
+        <w:t>Choosing Primary Sensitive Attribute</w:t>
       </w:r>
       <w:r>
         <w:rPr>
@@ -12363,7 +12358,7 @@
             <w:sz w:val="24"/>
             <w:szCs w:val="24"/>
           </w:rPr>
-          <w:t>8</w:t>
+          <w:t>10</w:t>
         </w:r>
         <w:r>
           <w:rPr>
@@ -16416,7 +16411,7 @@
 </file>
 
 <file path=customXml/itemProps1.xml><?xml version="1.0" encoding="utf-8"?>
-<ds:datastoreItem xmlns:ds="http://schemas.openxmlformats.org/officeDocument/2006/customXml" ds:itemID="{582D1697-632B-41CD-A03E-8B54093010AE}">
+<ds:datastoreItem xmlns:ds="http://schemas.openxmlformats.org/officeDocument/2006/customXml" ds:itemID="{4D3BDD7C-982B-47FA-BB92-A311474FCE99}">
   <ds:schemaRefs>
     <ds:schemaRef ds:uri="http://schemas.openxmlformats.org/officeDocument/2006/bibliography"/>
   </ds:schemaRefs>

</xml_diff>